<commit_message>
add linked list reference to student list
</commit_message>
<xml_diff>
--- a/mini-project-draft_v6.docx
+++ b/mini-project-draft_v6.docx
@@ -357,25 +357,7 @@
           <w:sz w:val="28"/>
           <w:szCs w:val="28"/>
         </w:rPr>
-        <w:t xml:space="preserve">Ooi Soo Han </w:t>
-      </w:r>
-      <w:r>
-        <w:rPr>
-          <w:b/>
-          <w:bCs/>
-          <w:sz w:val="28"/>
-          <w:szCs w:val="28"/>
-        </w:rPr>
-        <w:t xml:space="preserve">– </w:t>
-      </w:r>
-      <w:r>
-        <w:rPr>
-          <w:b/>
-          <w:bCs/>
-          <w:sz w:val="28"/>
-          <w:szCs w:val="28"/>
-        </w:rPr>
-        <w:t xml:space="preserve"> </w:t>
+        <w:t xml:space="preserve">Ooi Soo Han –  </w:t>
       </w:r>
       <w:r>
         <w:rPr>
@@ -410,25 +392,7 @@
           <w:sz w:val="28"/>
           <w:szCs w:val="28"/>
         </w:rPr>
-        <w:t xml:space="preserve">Tan Kai Siang </w:t>
-      </w:r>
-      <w:r>
-        <w:rPr>
-          <w:b/>
-          <w:bCs/>
-          <w:sz w:val="28"/>
-          <w:szCs w:val="28"/>
-        </w:rPr>
-        <w:t xml:space="preserve">– </w:t>
-      </w:r>
-      <w:r>
-        <w:rPr>
-          <w:b/>
-          <w:bCs/>
-          <w:sz w:val="28"/>
-          <w:szCs w:val="28"/>
-        </w:rPr>
-        <w:t>MECS253xxx</w:t>
+        <w:t>Tan Kai Siang – MECS253xxx</w:t>
       </w:r>
     </w:p>
     <w:p>
@@ -3937,247 +3901,288 @@
           <w:lang w:val="en-SG"/>
         </w:rPr>
       </w:pPr>
-    </w:p>
-    <w:p>
-      <w:pPr>
-        <w:rPr>
-          <w:b/>
-          <w:bCs/>
-          <w:lang w:val="en-SG"/>
-        </w:rPr>
-      </w:pPr>
-    </w:p>
-    <w:p>
-      <w:pPr>
-        <w:rPr>
-          <w:b/>
-          <w:bCs/>
-          <w:lang w:val="en-SG"/>
-        </w:rPr>
-      </w:pPr>
-    </w:p>
-    <w:p>
-      <w:pPr>
-        <w:rPr>
-          <w:b/>
-          <w:bCs/>
-          <w:lang w:val="en-SG"/>
-        </w:rPr>
-      </w:pPr>
-    </w:p>
-    <w:p>
-      <w:pPr>
-        <w:rPr>
-          <w:b/>
-          <w:bCs/>
-          <w:lang w:val="en-SG"/>
-        </w:rPr>
-      </w:pPr>
-    </w:p>
-    <w:p>
-      <w:pPr>
-        <w:rPr>
-          <w:b/>
-          <w:bCs/>
-          <w:lang w:val="en-SG"/>
-        </w:rPr>
-      </w:pPr>
-    </w:p>
-    <w:p>
-      <w:pPr>
-        <w:rPr>
-          <w:b/>
-          <w:bCs/>
-          <w:lang w:val="en-SG"/>
-        </w:rPr>
-      </w:pPr>
-    </w:p>
-    <w:p>
-      <w:pPr>
-        <w:rPr>
-          <w:b/>
-          <w:bCs/>
-          <w:lang w:val="en-SG"/>
-        </w:rPr>
-      </w:pPr>
-    </w:p>
-    <w:p>
-      <w:pPr>
-        <w:rPr>
-          <w:b/>
-          <w:bCs/>
-          <w:lang w:val="en-SG"/>
-        </w:rPr>
-      </w:pPr>
-    </w:p>
-    <w:p>
-      <w:pPr>
-        <w:rPr>
-          <w:b/>
-          <w:bCs/>
-          <w:lang w:val="en-SG"/>
-        </w:rPr>
-      </w:pPr>
-    </w:p>
-    <w:p>
-      <w:pPr>
-        <w:rPr>
-          <w:b/>
-          <w:bCs/>
-          <w:lang w:val="en-SG"/>
-        </w:rPr>
-      </w:pPr>
-    </w:p>
-    <w:p>
-      <w:pPr>
-        <w:rPr>
-          <w:b/>
-          <w:bCs/>
-          <w:lang w:val="en-SG"/>
-        </w:rPr>
-      </w:pPr>
-    </w:p>
-    <w:p>
-      <w:pPr>
-        <w:rPr>
-          <w:b/>
-          <w:bCs/>
-          <w:lang w:val="en-SG"/>
-        </w:rPr>
-      </w:pPr>
-    </w:p>
-    <w:p>
-      <w:pPr>
-        <w:rPr>
-          <w:b/>
-          <w:bCs/>
-          <w:lang w:val="en-SG"/>
-        </w:rPr>
-      </w:pPr>
-    </w:p>
-    <w:p>
-      <w:pPr>
-        <w:rPr>
-          <w:b/>
-          <w:bCs/>
-          <w:lang w:val="en-SG"/>
-        </w:rPr>
-      </w:pPr>
-    </w:p>
-    <w:p>
-      <w:pPr>
-        <w:rPr>
-          <w:b/>
-          <w:bCs/>
-          <w:lang w:val="en-SG"/>
-        </w:rPr>
-      </w:pPr>
-    </w:p>
-    <w:p>
-      <w:pPr>
-        <w:rPr>
-          <w:b/>
-          <w:bCs/>
-          <w:lang w:val="en-SG"/>
-        </w:rPr>
-      </w:pPr>
-    </w:p>
-    <w:p>
-      <w:pPr>
-        <w:rPr>
-          <w:b/>
-          <w:bCs/>
-          <w:lang w:val="en-SG"/>
-        </w:rPr>
-      </w:pPr>
-    </w:p>
-    <w:p>
-      <w:pPr>
-        <w:rPr>
-          <w:b/>
-          <w:bCs/>
-          <w:lang w:val="en-SG"/>
-        </w:rPr>
-      </w:pPr>
-    </w:p>
-    <w:p>
-      <w:pPr>
-        <w:rPr>
-          <w:b/>
-          <w:bCs/>
-          <w:lang w:val="en-SG"/>
-        </w:rPr>
-      </w:pPr>
-    </w:p>
-    <w:p>
-      <w:pPr>
-        <w:rPr>
-          <w:b/>
-          <w:bCs/>
-          <w:lang w:val="en-SG"/>
-        </w:rPr>
-      </w:pPr>
-    </w:p>
-    <w:p>
-      <w:pPr>
-        <w:rPr>
-          <w:b/>
-          <w:bCs/>
-          <w:lang w:val="en-SG"/>
-        </w:rPr>
-      </w:pPr>
-    </w:p>
-    <w:p>
-      <w:pPr>
-        <w:rPr>
-          <w:b/>
-          <w:bCs/>
-          <w:lang w:val="en-SG"/>
-        </w:rPr>
-      </w:pPr>
-    </w:p>
-    <w:p>
-      <w:pPr>
-        <w:rPr>
-          <w:b/>
-          <w:bCs/>
-          <w:lang w:val="en-SG"/>
-        </w:rPr>
-      </w:pPr>
-    </w:p>
-    <w:p>
-      <w:pPr>
-        <w:rPr>
-          <w:b/>
-          <w:bCs/>
-          <w:lang w:val="en-SG"/>
-        </w:rPr>
-      </w:pPr>
-    </w:p>
-    <w:p>
-      <w:pPr>
-        <w:rPr>
-          <w:b/>
-          <w:bCs/>
-          <w:lang w:val="en-SG"/>
-        </w:rPr>
-      </w:pPr>
-    </w:p>
-    <w:p>
-      <w:pPr>
-        <w:rPr>
-          <w:b/>
-          <w:bCs/>
-          <w:lang w:val="en-SG"/>
-        </w:rPr>
-      </w:pPr>
-      <w:r>
-        <w:rPr>
-          <w:b/>
-          <w:bCs/>
-          <w:lang w:val="en-SG"/>
-        </w:rPr>
-        <w:lastRenderedPageBreak/>
+      <w:r>
+        <w:rPr>
+          <w:b/>
+          <w:bCs/>
+          <w:lang w:val="en-SG"/>
+        </w:rPr>
+        <w:drawing>
+          <wp:inline distT="0" distB="0" distL="0" distR="0" wp14:anchorId="7FB051EC" wp14:editId="3F101EE6">
+            <wp:extent cx="5448925" cy="2097830"/>
+            <wp:effectExtent l="0" t="0" r="0" b="0"/>
+            <wp:docPr id="1255267111" name="Picture 1" descr="A diagram of a student&#10;&#10;Description automatically generated"/>
+            <wp:cNvGraphicFramePr>
+              <a:graphicFrameLocks xmlns:a="http://schemas.openxmlformats.org/drawingml/2006/main" noChangeAspect="1"/>
+            </wp:cNvGraphicFramePr>
+            <a:graphic xmlns:a="http://schemas.openxmlformats.org/drawingml/2006/main">
+              <a:graphicData uri="http://schemas.openxmlformats.org/drawingml/2006/picture">
+                <pic:pic xmlns:pic="http://schemas.openxmlformats.org/drawingml/2006/picture">
+                  <pic:nvPicPr>
+                    <pic:cNvPr id="1255267111" name="Picture 1" descr="A diagram of a student&#10;&#10;Description automatically generated"/>
+                    <pic:cNvPicPr/>
+                  </pic:nvPicPr>
+                  <pic:blipFill>
+                    <a:blip r:embed="rId23"/>
+                    <a:stretch>
+                      <a:fillRect/>
+                    </a:stretch>
+                  </pic:blipFill>
+                  <pic:spPr>
+                    <a:xfrm>
+                      <a:off x="0" y="0"/>
+                      <a:ext cx="5457080" cy="2100970"/>
+                    </a:xfrm>
+                    <a:prstGeom prst="rect">
+                      <a:avLst/>
+                    </a:prstGeom>
+                  </pic:spPr>
+                </pic:pic>
+              </a:graphicData>
+            </a:graphic>
+          </wp:inline>
+        </w:drawing>
+      </w:r>
+    </w:p>
+    <w:p>
+      <w:pPr>
+        <w:rPr>
+          <w:b/>
+          <w:bCs/>
+          <w:lang w:val="en-SG"/>
+        </w:rPr>
+      </w:pPr>
+    </w:p>
+    <w:p>
+      <w:pPr>
+        <w:rPr>
+          <w:b/>
+          <w:bCs/>
+          <w:lang w:val="en-SG"/>
+        </w:rPr>
+      </w:pPr>
+    </w:p>
+    <w:p>
+      <w:pPr>
+        <w:rPr>
+          <w:b/>
+          <w:bCs/>
+          <w:lang w:val="en-SG"/>
+        </w:rPr>
+      </w:pPr>
+    </w:p>
+    <w:p>
+      <w:pPr>
+        <w:rPr>
+          <w:b/>
+          <w:bCs/>
+          <w:lang w:val="en-SG"/>
+        </w:rPr>
+      </w:pPr>
+    </w:p>
+    <w:p>
+      <w:pPr>
+        <w:rPr>
+          <w:b/>
+          <w:bCs/>
+          <w:lang w:val="en-SG"/>
+        </w:rPr>
+      </w:pPr>
+    </w:p>
+    <w:p>
+      <w:pPr>
+        <w:rPr>
+          <w:b/>
+          <w:bCs/>
+          <w:lang w:val="en-SG"/>
+        </w:rPr>
+      </w:pPr>
+    </w:p>
+    <w:p>
+      <w:pPr>
+        <w:rPr>
+          <w:b/>
+          <w:bCs/>
+          <w:lang w:val="en-SG"/>
+        </w:rPr>
+      </w:pPr>
+    </w:p>
+    <w:p>
+      <w:pPr>
+        <w:rPr>
+          <w:b/>
+          <w:bCs/>
+          <w:lang w:val="en-SG"/>
+        </w:rPr>
+      </w:pPr>
+    </w:p>
+    <w:p>
+      <w:pPr>
+        <w:rPr>
+          <w:b/>
+          <w:bCs/>
+          <w:lang w:val="en-SG"/>
+        </w:rPr>
+      </w:pPr>
+    </w:p>
+    <w:p>
+      <w:pPr>
+        <w:rPr>
+          <w:b/>
+          <w:bCs/>
+          <w:lang w:val="en-SG"/>
+        </w:rPr>
+      </w:pPr>
+    </w:p>
+    <w:p>
+      <w:pPr>
+        <w:rPr>
+          <w:b/>
+          <w:bCs/>
+          <w:lang w:val="en-SG"/>
+        </w:rPr>
+      </w:pPr>
+    </w:p>
+    <w:p>
+      <w:pPr>
+        <w:rPr>
+          <w:b/>
+          <w:bCs/>
+          <w:lang w:val="en-SG"/>
+        </w:rPr>
+      </w:pPr>
+    </w:p>
+    <w:p>
+      <w:pPr>
+        <w:rPr>
+          <w:b/>
+          <w:bCs/>
+          <w:lang w:val="en-SG"/>
+        </w:rPr>
+      </w:pPr>
+    </w:p>
+    <w:p>
+      <w:pPr>
+        <w:rPr>
+          <w:b/>
+          <w:bCs/>
+          <w:lang w:val="en-SG"/>
+        </w:rPr>
+      </w:pPr>
+    </w:p>
+    <w:p>
+      <w:pPr>
+        <w:rPr>
+          <w:b/>
+          <w:bCs/>
+          <w:lang w:val="en-SG"/>
+        </w:rPr>
+      </w:pPr>
+    </w:p>
+    <w:p>
+      <w:pPr>
+        <w:rPr>
+          <w:b/>
+          <w:bCs/>
+          <w:lang w:val="en-SG"/>
+        </w:rPr>
+      </w:pPr>
+    </w:p>
+    <w:p>
+      <w:pPr>
+        <w:rPr>
+          <w:b/>
+          <w:bCs/>
+          <w:lang w:val="en-SG"/>
+        </w:rPr>
+      </w:pPr>
+    </w:p>
+    <w:p>
+      <w:pPr>
+        <w:rPr>
+          <w:b/>
+          <w:bCs/>
+          <w:lang w:val="en-SG"/>
+        </w:rPr>
+      </w:pPr>
+    </w:p>
+    <w:p>
+      <w:pPr>
+        <w:rPr>
+          <w:b/>
+          <w:bCs/>
+          <w:lang w:val="en-SG"/>
+        </w:rPr>
+      </w:pPr>
+    </w:p>
+    <w:p>
+      <w:pPr>
+        <w:rPr>
+          <w:b/>
+          <w:bCs/>
+          <w:lang w:val="en-SG"/>
+        </w:rPr>
+      </w:pPr>
+    </w:p>
+    <w:p>
+      <w:pPr>
+        <w:rPr>
+          <w:b/>
+          <w:bCs/>
+          <w:lang w:val="en-SG"/>
+        </w:rPr>
+      </w:pPr>
+    </w:p>
+    <w:p>
+      <w:pPr>
+        <w:rPr>
+          <w:b/>
+          <w:bCs/>
+          <w:lang w:val="en-SG"/>
+        </w:rPr>
+      </w:pPr>
+    </w:p>
+    <w:p>
+      <w:pPr>
+        <w:rPr>
+          <w:b/>
+          <w:bCs/>
+          <w:lang w:val="en-SG"/>
+        </w:rPr>
+      </w:pPr>
+    </w:p>
+    <w:p>
+      <w:pPr>
+        <w:rPr>
+          <w:b/>
+          <w:bCs/>
+          <w:lang w:val="en-SG"/>
+        </w:rPr>
+      </w:pPr>
+    </w:p>
+    <w:p>
+      <w:pPr>
+        <w:rPr>
+          <w:b/>
+          <w:bCs/>
+          <w:lang w:val="en-SG"/>
+        </w:rPr>
+      </w:pPr>
+    </w:p>
+    <w:p>
+      <w:pPr>
+        <w:rPr>
+          <w:b/>
+          <w:bCs/>
+          <w:lang w:val="en-SG"/>
+        </w:rPr>
+      </w:pPr>
+      <w:r>
+        <w:rPr>
+          <w:b/>
+          <w:bCs/>
+          <w:lang w:val="en-SG"/>
+        </w:rPr>
         <w:t xml:space="preserve">PART </w:t>
       </w:r>
       <w:r>

</xml_diff>